<commit_message>
transformation frigo en boutton + petites autres corrections
</commit_message>
<xml_diff>
--- a/Page de garde.docx
+++ b/Page de garde.docx
@@ -231,7 +231,7 @@
           <w:color w:val="000000"/>
           <w:lang w:eastAsia="fr-CA"/>
         </w:rPr>
-        <w:t>1</w:t>
+        <w:t>4</w:t>
       </w:r>
       <w:r>
         <w:rPr>
@@ -402,20 +402,8 @@
           <w:color w:val="000000"/>
           <w:lang w:eastAsia="fr-CA"/>
         </w:rPr>
-        <w:t xml:space="preserve">4 - Baptiste </w:t>
-      </w:r>
-      <w:proofErr w:type="spellStart"/>
-      <w:r>
-        <w:rPr>
-          <w:rFonts w:ascii="Verdana" w:eastAsia="Times New Roman" w:hAnsi="Verdana" w:cs="Times New Roman"/>
-          <w:b/>
-          <w:bCs/>
-          <w:color w:val="000000"/>
-          <w:lang w:eastAsia="fr-CA"/>
-        </w:rPr>
-        <w:t>Pauletto</w:t>
-      </w:r>
-      <w:proofErr w:type="spellEnd"/>
+        <w:t>4 - Baptiste Pauletto</w:t>
+      </w:r>
     </w:p>
     <w:p>
       <w:pPr>
@@ -491,104 +479,124 @@
           <w:lang w:eastAsia="fr-CA"/>
         </w:rPr>
       </w:pPr>
+    </w:p>
+    <w:p>
+      <w:pPr>
+        <w:spacing w:after="200" w:line="240" w:lineRule="auto"/>
+        <w:jc w:val="center"/>
+        <w:rPr>
+          <w:rFonts w:ascii="Times New Roman" w:eastAsia="Times New Roman" w:hAnsi="Times New Roman" w:cs="Times New Roman"/>
+          <w:sz w:val="24"/>
+          <w:szCs w:val="24"/>
+          <w:lang w:eastAsia="fr-CA"/>
+        </w:rPr>
+      </w:pPr>
+      <w:r>
+        <w:rPr>
+          <w:rFonts w:ascii="Verdana" w:eastAsia="Times New Roman" w:hAnsi="Verdana" w:cs="Times New Roman"/>
+          <w:b/>
+          <w:bCs/>
+          <w:color w:val="000000"/>
+          <w:lang w:eastAsia="fr-CA"/>
+        </w:rPr>
+        <w:t xml:space="preserve">Soumis à : </w:t>
+      </w:r>
+      <w:r>
+        <w:rPr>
+          <w:rFonts w:ascii="Verdana" w:eastAsia="Times New Roman" w:hAnsi="Verdana" w:cs="Times New Roman"/>
+          <w:b/>
+          <w:bCs/>
+          <w:color w:val="000000"/>
+          <w:lang w:eastAsia="fr-CA"/>
+        </w:rPr>
+        <w:t>Samuel Ouvrard</w:t>
+      </w:r>
+    </w:p>
+    <w:p>
+      <w:pPr>
+        <w:spacing w:after="240" w:line="240" w:lineRule="auto"/>
+        <w:rPr>
+          <w:rFonts w:ascii="Times New Roman" w:eastAsia="Times New Roman" w:hAnsi="Times New Roman" w:cs="Times New Roman"/>
+          <w:sz w:val="24"/>
+          <w:szCs w:val="24"/>
+          <w:lang w:eastAsia="fr-CA"/>
+        </w:rPr>
+      </w:pPr>
+    </w:p>
+    <w:p>
+      <w:pPr>
+        <w:spacing w:after="240" w:line="240" w:lineRule="auto"/>
+        <w:rPr>
+          <w:rFonts w:ascii="Times New Roman" w:eastAsia="Times New Roman" w:hAnsi="Times New Roman" w:cs="Times New Roman"/>
+          <w:sz w:val="24"/>
+          <w:szCs w:val="24"/>
+          <w:lang w:eastAsia="fr-CA"/>
+        </w:rPr>
+      </w:pPr>
+    </w:p>
+    <w:p>
+      <w:pPr>
+        <w:spacing w:after="240" w:line="240" w:lineRule="auto"/>
+        <w:rPr>
+          <w:rFonts w:ascii="Times New Roman" w:eastAsia="Times New Roman" w:hAnsi="Times New Roman" w:cs="Times New Roman"/>
+          <w:sz w:val="24"/>
+          <w:szCs w:val="24"/>
+          <w:lang w:eastAsia="fr-CA"/>
+        </w:rPr>
+      </w:pPr>
+    </w:p>
+    <w:p>
+      <w:pPr>
+        <w:spacing w:after="200" w:line="240" w:lineRule="auto"/>
+        <w:jc w:val="center"/>
+        <w:rPr>
+          <w:rFonts w:ascii="Times New Roman" w:eastAsia="Times New Roman" w:hAnsi="Times New Roman" w:cs="Times New Roman"/>
+          <w:sz w:val="24"/>
+          <w:szCs w:val="24"/>
+          <w:lang w:eastAsia="fr-CA"/>
+        </w:rPr>
+      </w:pPr>
+      <w:r>
+        <w:rPr>
+          <w:rFonts w:ascii="Verdana" w:eastAsia="Times New Roman" w:hAnsi="Verdana" w:cs="Times New Roman"/>
+          <w:b/>
+          <w:bCs/>
+          <w:color w:val="000000"/>
+          <w:lang w:eastAsia="fr-CA"/>
+        </w:rPr>
+        <w:t>9</w:t>
+      </w:r>
       <w:bookmarkStart w:id="0" w:name="_GoBack"/>
       <w:bookmarkEnd w:id="0"/>
-    </w:p>
-    <w:p>
-      <w:pPr>
-        <w:spacing w:after="200" w:line="240" w:lineRule="auto"/>
-        <w:jc w:val="center"/>
-        <w:rPr>
-          <w:rFonts w:ascii="Times New Roman" w:eastAsia="Times New Roman" w:hAnsi="Times New Roman" w:cs="Times New Roman"/>
-          <w:sz w:val="24"/>
-          <w:szCs w:val="24"/>
-          <w:lang w:eastAsia="fr-CA"/>
-        </w:rPr>
-      </w:pPr>
-      <w:r>
-        <w:rPr>
-          <w:rFonts w:ascii="Verdana" w:eastAsia="Times New Roman" w:hAnsi="Verdana" w:cs="Times New Roman"/>
-          <w:b/>
-          <w:bCs/>
-          <w:color w:val="000000"/>
-          <w:lang w:eastAsia="fr-CA"/>
-        </w:rPr>
-        <w:t xml:space="preserve">Soumis à : </w:t>
-      </w:r>
-      <w:r>
-        <w:rPr>
-          <w:rFonts w:ascii="Verdana" w:eastAsia="Times New Roman" w:hAnsi="Verdana" w:cs="Times New Roman"/>
-          <w:b/>
-          <w:bCs/>
-          <w:color w:val="000000"/>
-          <w:lang w:eastAsia="fr-CA"/>
-        </w:rPr>
-        <w:t>Samuel Ouvrard</w:t>
-      </w:r>
-    </w:p>
-    <w:p>
-      <w:pPr>
-        <w:spacing w:after="240" w:line="240" w:lineRule="auto"/>
-        <w:rPr>
-          <w:rFonts w:ascii="Times New Roman" w:eastAsia="Times New Roman" w:hAnsi="Times New Roman" w:cs="Times New Roman"/>
-          <w:sz w:val="24"/>
-          <w:szCs w:val="24"/>
-          <w:lang w:eastAsia="fr-CA"/>
-        </w:rPr>
-      </w:pPr>
-    </w:p>
-    <w:p>
-      <w:pPr>
-        <w:spacing w:after="240" w:line="240" w:lineRule="auto"/>
-        <w:rPr>
-          <w:rFonts w:ascii="Times New Roman" w:eastAsia="Times New Roman" w:hAnsi="Times New Roman" w:cs="Times New Roman"/>
-          <w:sz w:val="24"/>
-          <w:szCs w:val="24"/>
-          <w:lang w:eastAsia="fr-CA"/>
-        </w:rPr>
-      </w:pPr>
-    </w:p>
-    <w:p>
-      <w:pPr>
-        <w:spacing w:after="240" w:line="240" w:lineRule="auto"/>
-        <w:rPr>
-          <w:rFonts w:ascii="Times New Roman" w:eastAsia="Times New Roman" w:hAnsi="Times New Roman" w:cs="Times New Roman"/>
-          <w:sz w:val="24"/>
-          <w:szCs w:val="24"/>
-          <w:lang w:eastAsia="fr-CA"/>
-        </w:rPr>
-      </w:pPr>
-    </w:p>
-    <w:p>
-      <w:pPr>
-        <w:spacing w:after="200" w:line="240" w:lineRule="auto"/>
-        <w:jc w:val="center"/>
-        <w:rPr>
-          <w:rFonts w:ascii="Times New Roman" w:eastAsia="Times New Roman" w:hAnsi="Times New Roman" w:cs="Times New Roman"/>
-          <w:sz w:val="24"/>
-          <w:szCs w:val="24"/>
-          <w:lang w:eastAsia="fr-CA"/>
-        </w:rPr>
-      </w:pPr>
-      <w:r>
-        <w:rPr>
-          <w:rFonts w:ascii="Verdana" w:eastAsia="Times New Roman" w:hAnsi="Verdana" w:cs="Times New Roman"/>
-          <w:b/>
-          <w:bCs/>
-          <w:color w:val="000000"/>
-          <w:lang w:eastAsia="fr-CA"/>
-        </w:rPr>
-        <w:t>21</w:t>
-      </w:r>
-      <w:r>
-        <w:rPr>
-          <w:rFonts w:ascii="Verdana" w:eastAsia="Times New Roman" w:hAnsi="Verdana" w:cs="Times New Roman"/>
-          <w:b/>
-          <w:bCs/>
-          <w:color w:val="000000"/>
-          <w:lang w:eastAsia="fr-CA"/>
-        </w:rPr>
-        <w:t xml:space="preserve"> Octobre 2020</w:t>
+      <w:r>
+        <w:rPr>
+          <w:rFonts w:ascii="Verdana" w:eastAsia="Times New Roman" w:hAnsi="Verdana" w:cs="Times New Roman"/>
+          <w:b/>
+          <w:bCs/>
+          <w:color w:val="000000"/>
+          <w:lang w:eastAsia="fr-CA"/>
+        </w:rPr>
+        <w:t xml:space="preserve"> </w:t>
+      </w:r>
+      <w:r>
+        <w:rPr>
+          <w:rFonts w:ascii="Verdana" w:eastAsia="Times New Roman" w:hAnsi="Verdana" w:cs="Times New Roman"/>
+          <w:b/>
+          <w:bCs/>
+          <w:color w:val="000000"/>
+          <w:lang w:eastAsia="fr-CA"/>
+        </w:rPr>
+        <w:t>Décembre</w:t>
+      </w:r>
+      <w:r>
+        <w:rPr>
+          <w:rFonts w:ascii="Verdana" w:eastAsia="Times New Roman" w:hAnsi="Verdana" w:cs="Times New Roman"/>
+          <w:b/>
+          <w:bCs/>
+          <w:color w:val="000000"/>
+          <w:lang w:eastAsia="fr-CA"/>
+        </w:rPr>
+        <w:t xml:space="preserve"> 2020</w:t>
       </w:r>
     </w:p>
     <w:sectPr>

</xml_diff>